<commit_message>
More python code and notes
</commit_message>
<xml_diff>
--- a/Notes/Python 3 Essential Training Notes.docx
+++ b/Notes/Python 3 Essential Training Notes.docx
@@ -151,13 +151,929 @@
         <w:spacing w:line="240" w:lineRule="auto"/>
       </w:pPr>
       <w:r>
-        <w:t>What looks like a simple variable may be something more complex, e.g. defined in a library, built-</w:t>
+        <w:t>What looks like a simple variable may be something more complex, e.g. defined in a library, built-in object, often has attributes/methods</w:t>
       </w:r>
+    </w:p>
+    <w:p>
+      <w:pPr>
+        <w:spacing w:line="240" w:lineRule="auto"/>
+        <w:rPr>
+          <w:b/>
+        </w:rPr>
+      </w:pPr>
+      <w:r>
+        <w:rPr>
+          <w:b/>
+        </w:rPr>
+        <w:t>Mutable and Immutable Objects</w:t>
+      </w:r>
+    </w:p>
+    <w:p>
+      <w:pPr>
+        <w:pStyle w:val="ListParagraph"/>
+        <w:numPr>
+          <w:ilvl w:val="0"/>
+          <w:numId w:val="5"/>
+        </w:numPr>
+        <w:spacing w:line="240" w:lineRule="auto"/>
+      </w:pPr>
+      <w:r>
+        <w:t>Objects in Python may be mutable or immutable</w:t>
+      </w:r>
+    </w:p>
+    <w:p>
+      <w:pPr>
+        <w:pStyle w:val="ListParagraph"/>
+        <w:numPr>
+          <w:ilvl w:val="0"/>
+          <w:numId w:val="5"/>
+        </w:numPr>
+        <w:spacing w:line="240" w:lineRule="auto"/>
+      </w:pPr>
+      <w:r>
+        <w:t>Mutable objects may change value, immutable objects may not</w:t>
+      </w:r>
+    </w:p>
+    <w:p>
+      <w:pPr>
+        <w:pStyle w:val="ListParagraph"/>
+        <w:numPr>
+          <w:ilvl w:val="1"/>
+          <w:numId w:val="5"/>
+        </w:numPr>
+        <w:spacing w:line="240" w:lineRule="auto"/>
+      </w:pPr>
+      <w:r>
+        <w:t>Immutable objects may looks like they are changing value but they are not</w:t>
+      </w:r>
+    </w:p>
+    <w:p>
+      <w:pPr>
+        <w:pStyle w:val="ListParagraph"/>
+        <w:numPr>
+          <w:ilvl w:val="1"/>
+          <w:numId w:val="5"/>
+        </w:numPr>
+        <w:spacing w:line="240" w:lineRule="auto"/>
+      </w:pPr>
+      <w:r>
+        <w:t>Distinction is visible using id()</w:t>
+      </w:r>
+    </w:p>
+    <w:p>
+      <w:pPr>
+        <w:pStyle w:val="ListParagraph"/>
+        <w:numPr>
+          <w:ilvl w:val="1"/>
+          <w:numId w:val="5"/>
+        </w:numPr>
+        <w:spacing w:line="240" w:lineRule="auto"/>
+      </w:pPr>
+      <w:r>
+        <w:t>Container objects (tuples, lists, etc.) may appear to change value</w:t>
+      </w:r>
+    </w:p>
+    <w:p>
+      <w:pPr>
+        <w:pStyle w:val="ListParagraph"/>
+        <w:numPr>
+          <w:ilvl w:val="0"/>
+          <w:numId w:val="5"/>
+        </w:numPr>
+        <w:spacing w:line="240" w:lineRule="auto"/>
+      </w:pPr>
+      <w:r>
+        <w:t>Most fundamental types in Python are immutable</w:t>
+      </w:r>
+    </w:p>
+    <w:p>
+      <w:pPr>
+        <w:pStyle w:val="ListParagraph"/>
+        <w:numPr>
+          <w:ilvl w:val="1"/>
+          <w:numId w:val="5"/>
+        </w:numPr>
+        <w:spacing w:line="240" w:lineRule="auto"/>
+      </w:pPr>
+      <w:r>
+        <w:t>Numbers, strings, tuples</w:t>
+      </w:r>
+    </w:p>
+    <w:p>
+      <w:pPr>
+        <w:pStyle w:val="ListParagraph"/>
+        <w:numPr>
+          <w:ilvl w:val="0"/>
+          <w:numId w:val="5"/>
+        </w:numPr>
+        <w:spacing w:line="240" w:lineRule="auto"/>
+      </w:pPr>
+      <w:r>
+        <w:t>Mutable objects include:</w:t>
+      </w:r>
+    </w:p>
+    <w:p>
+      <w:pPr>
+        <w:pStyle w:val="ListParagraph"/>
+        <w:numPr>
+          <w:ilvl w:val="1"/>
+          <w:numId w:val="5"/>
+        </w:numPr>
+        <w:spacing w:line="240" w:lineRule="auto"/>
+      </w:pPr>
+      <w:r>
+        <w:t>Lists, dictionaries, others depending upon implementation</w:t>
+      </w:r>
+    </w:p>
+    <w:p>
+      <w:pPr>
+        <w:spacing w:line="240" w:lineRule="auto"/>
+        <w:rPr>
+          <w:b/>
+        </w:rPr>
+      </w:pPr>
+      <w:r>
+        <w:rPr>
+          <w:b/>
+        </w:rPr>
+        <w:t>Operator Precedence</w:t>
+      </w:r>
+    </w:p>
+    <w:tbl>
+      <w:tblPr>
+        <w:tblStyle w:val="TableGrid"/>
+        <w:tblW w:w="0" w:type="auto"/>
+        <w:tblInd w:w="720" w:type="dxa"/>
+        <w:tblLook w:val="04A0" w:firstRow="1" w:lastRow="0" w:firstColumn="1" w:lastColumn="0" w:noHBand="0" w:noVBand="1"/>
+      </w:tblPr>
+      <w:tblGrid>
+        <w:gridCol w:w="2889"/>
+        <w:gridCol w:w="2863"/>
+        <w:gridCol w:w="2878"/>
+      </w:tblGrid>
+      <w:tr>
+        <w:tc>
+          <w:tcPr>
+            <w:tcW w:w="2889" w:type="dxa"/>
+          </w:tcPr>
+          <w:p>
+            <w:pPr>
+              <w:pStyle w:val="ListParagraph"/>
+              <w:ind w:left="0"/>
+            </w:pPr>
+            <w:r>
+              <w:t>Associativity</w:t>
+            </w:r>
+          </w:p>
+        </w:tc>
+        <w:tc>
+          <w:tcPr>
+            <w:tcW w:w="2863" w:type="dxa"/>
+          </w:tcPr>
+          <w:p>
+            <w:pPr>
+              <w:pStyle w:val="ListParagraph"/>
+              <w:ind w:left="0"/>
+            </w:pPr>
+            <w:r>
+              <w:t>Operators</w:t>
+            </w:r>
+          </w:p>
+        </w:tc>
+        <w:tc>
+          <w:tcPr>
+            <w:tcW w:w="2878" w:type="dxa"/>
+          </w:tcPr>
+          <w:p>
+            <w:pPr>
+              <w:pStyle w:val="ListParagraph"/>
+              <w:ind w:left="0"/>
+            </w:pPr>
+            <w:r>
+              <w:t>Description</w:t>
+            </w:r>
+          </w:p>
+        </w:tc>
+      </w:tr>
+      <w:tr>
+        <w:tc>
+          <w:tcPr>
+            <w:tcW w:w="2889" w:type="dxa"/>
+          </w:tcPr>
+          <w:p>
+            <w:pPr>
+              <w:pStyle w:val="ListParagraph"/>
+              <w:ind w:left="0"/>
+            </w:pPr>
+            <w:r>
+              <w:t>Left to right</w:t>
+            </w:r>
+          </w:p>
+        </w:tc>
+        <w:tc>
+          <w:tcPr>
+            <w:tcW w:w="2863" w:type="dxa"/>
+          </w:tcPr>
+          <w:p>
+            <w:pPr>
+              <w:pStyle w:val="ListParagraph"/>
+              <w:ind w:left="0"/>
+            </w:pPr>
+            <w:r>
+              <w:t>Lambda</w:t>
+            </w:r>
+          </w:p>
+        </w:tc>
+        <w:tc>
+          <w:tcPr>
+            <w:tcW w:w="2878" w:type="dxa"/>
+          </w:tcPr>
+          <w:p>
+            <w:pPr>
+              <w:pStyle w:val="ListParagraph"/>
+              <w:ind w:left="0"/>
+            </w:pPr>
+            <w:r>
+              <w:t>Lambda expression</w:t>
+            </w:r>
+          </w:p>
+        </w:tc>
+      </w:tr>
+      <w:tr>
+        <w:tc>
+          <w:tcPr>
+            <w:tcW w:w="2889" w:type="dxa"/>
+          </w:tcPr>
+          <w:p>
+            <w:pPr>
+              <w:pStyle w:val="ListParagraph"/>
+              <w:ind w:left="0"/>
+            </w:pPr>
+            <w:r>
+              <w:t>Left to right</w:t>
+            </w:r>
+          </w:p>
+        </w:tc>
+        <w:tc>
+          <w:tcPr>
+            <w:tcW w:w="2863" w:type="dxa"/>
+          </w:tcPr>
+          <w:p>
+            <w:pPr>
+              <w:pStyle w:val="ListParagraph"/>
+              <w:ind w:left="0"/>
+            </w:pPr>
+            <w:r>
+              <w:t>Or</w:t>
+            </w:r>
+          </w:p>
+        </w:tc>
+        <w:tc>
+          <w:tcPr>
+            <w:tcW w:w="2878" w:type="dxa"/>
+          </w:tcPr>
+          <w:p>
+            <w:pPr>
+              <w:pStyle w:val="ListParagraph"/>
+              <w:ind w:left="0"/>
+            </w:pPr>
+            <w:proofErr w:type="spellStart"/>
+            <w:r>
+              <w:t>boolean</w:t>
+            </w:r>
+            <w:proofErr w:type="spellEnd"/>
+          </w:p>
+        </w:tc>
+      </w:tr>
+      <w:tr>
+        <w:tc>
+          <w:tcPr>
+            <w:tcW w:w="2889" w:type="dxa"/>
+          </w:tcPr>
+          <w:p>
+            <w:pPr>
+              <w:pStyle w:val="ListParagraph"/>
+              <w:ind w:left="0"/>
+            </w:pPr>
+            <w:r>
+              <w:t>Left to right</w:t>
+            </w:r>
+          </w:p>
+        </w:tc>
+        <w:tc>
+          <w:tcPr>
+            <w:tcW w:w="2863" w:type="dxa"/>
+          </w:tcPr>
+          <w:p>
+            <w:pPr>
+              <w:pStyle w:val="ListParagraph"/>
+              <w:ind w:left="0"/>
+            </w:pPr>
+            <w:r>
+              <w:t>And</w:t>
+            </w:r>
+          </w:p>
+        </w:tc>
+        <w:tc>
+          <w:tcPr>
+            <w:tcW w:w="2878" w:type="dxa"/>
+          </w:tcPr>
+          <w:p>
+            <w:pPr>
+              <w:pStyle w:val="ListParagraph"/>
+              <w:ind w:left="0"/>
+            </w:pPr>
+            <w:proofErr w:type="spellStart"/>
+            <w:r>
+              <w:t>boolean</w:t>
+            </w:r>
+            <w:proofErr w:type="spellEnd"/>
+          </w:p>
+        </w:tc>
+      </w:tr>
+      <w:tr>
+        <w:tc>
+          <w:tcPr>
+            <w:tcW w:w="2889" w:type="dxa"/>
+          </w:tcPr>
+          <w:p>
+            <w:pPr>
+              <w:pStyle w:val="ListParagraph"/>
+              <w:ind w:left="0"/>
+            </w:pPr>
+            <w:r>
+              <w:t>Left to right</w:t>
+            </w:r>
+          </w:p>
+        </w:tc>
+        <w:tc>
+          <w:tcPr>
+            <w:tcW w:w="2863" w:type="dxa"/>
+          </w:tcPr>
+          <w:p>
+            <w:pPr>
+              <w:pStyle w:val="ListParagraph"/>
+              <w:ind w:left="0"/>
+            </w:pPr>
+            <w:r>
+              <w:t>Not</w:t>
+            </w:r>
+          </w:p>
+        </w:tc>
+        <w:tc>
+          <w:tcPr>
+            <w:tcW w:w="2878" w:type="dxa"/>
+          </w:tcPr>
+          <w:p>
+            <w:pPr>
+              <w:pStyle w:val="ListParagraph"/>
+              <w:ind w:left="0"/>
+            </w:pPr>
+            <w:proofErr w:type="spellStart"/>
+            <w:r>
+              <w:t>boolean</w:t>
+            </w:r>
+            <w:proofErr w:type="spellEnd"/>
+          </w:p>
+        </w:tc>
+      </w:tr>
+      <w:tr>
+        <w:tc>
+          <w:tcPr>
+            <w:tcW w:w="2889" w:type="dxa"/>
+          </w:tcPr>
+          <w:p>
+            <w:pPr>
+              <w:pStyle w:val="ListParagraph"/>
+              <w:ind w:left="0"/>
+            </w:pPr>
+            <w:r>
+              <w:t>Right to left</w:t>
+            </w:r>
+          </w:p>
+        </w:tc>
+        <w:tc>
+          <w:tcPr>
+            <w:tcW w:w="2863" w:type="dxa"/>
+          </w:tcPr>
+          <w:p>
+            <w:pPr>
+              <w:pStyle w:val="ListParagraph"/>
+              <w:ind w:left="0"/>
+            </w:pPr>
+            <w:r>
+              <w:t>In, not in, is, is not, &lt;, &lt;=, &gt;, &gt;=</w:t>
+            </w:r>
+            <w:proofErr w:type="gramStart"/>
+            <w:r>
+              <w:t>, !</w:t>
+            </w:r>
+            <w:proofErr w:type="gramEnd"/>
+            <w:r>
+              <w:t>=, ==</w:t>
+            </w:r>
+          </w:p>
+        </w:tc>
+        <w:tc>
+          <w:tcPr>
+            <w:tcW w:w="2878" w:type="dxa"/>
+          </w:tcPr>
+          <w:p>
+            <w:pPr>
+              <w:pStyle w:val="ListParagraph"/>
+              <w:ind w:left="0"/>
+            </w:pPr>
+            <w:r>
+              <w:t>Comparisons</w:t>
+            </w:r>
+          </w:p>
+        </w:tc>
+      </w:tr>
+      <w:tr>
+        <w:tc>
+          <w:tcPr>
+            <w:tcW w:w="2889" w:type="dxa"/>
+          </w:tcPr>
+          <w:p>
+            <w:pPr>
+              <w:pStyle w:val="ListParagraph"/>
+              <w:ind w:left="0"/>
+            </w:pPr>
+            <w:r>
+              <w:t>Left to right</w:t>
+            </w:r>
+          </w:p>
+        </w:tc>
+        <w:tc>
+          <w:tcPr>
+            <w:tcW w:w="2863" w:type="dxa"/>
+          </w:tcPr>
+          <w:p>
+            <w:pPr>
+              <w:pStyle w:val="ListParagraph"/>
+              <w:ind w:left="0"/>
+            </w:pPr>
+            <w:r>
+              <w:t>|</w:t>
+            </w:r>
+          </w:p>
+        </w:tc>
+        <w:tc>
+          <w:tcPr>
+            <w:tcW w:w="2878" w:type="dxa"/>
+          </w:tcPr>
+          <w:p>
+            <w:pPr>
+              <w:pStyle w:val="ListParagraph"/>
+              <w:ind w:left="0"/>
+            </w:pPr>
+            <w:r>
+              <w:t>Bitwise</w:t>
+            </w:r>
+          </w:p>
+        </w:tc>
+      </w:tr>
+      <w:tr>
+        <w:tc>
+          <w:tcPr>
+            <w:tcW w:w="2889" w:type="dxa"/>
+          </w:tcPr>
+          <w:p>
+            <w:pPr>
+              <w:pStyle w:val="ListParagraph"/>
+              <w:ind w:left="0"/>
+            </w:pPr>
+            <w:r>
+              <w:t>Left to right</w:t>
+            </w:r>
+          </w:p>
+        </w:tc>
+        <w:tc>
+          <w:tcPr>
+            <w:tcW w:w="2863" w:type="dxa"/>
+          </w:tcPr>
+          <w:p>
+            <w:pPr>
+              <w:pStyle w:val="ListParagraph"/>
+              <w:ind w:left="0"/>
+            </w:pPr>
+            <w:r>
+              <w:t>^</w:t>
+            </w:r>
+          </w:p>
+        </w:tc>
+        <w:tc>
+          <w:tcPr>
+            <w:tcW w:w="2878" w:type="dxa"/>
+          </w:tcPr>
+          <w:p>
+            <w:pPr>
+              <w:pStyle w:val="ListParagraph"/>
+              <w:ind w:left="0"/>
+            </w:pPr>
+            <w:r>
+              <w:t>Bitwise</w:t>
+            </w:r>
+          </w:p>
+        </w:tc>
+      </w:tr>
+      <w:tr>
+        <w:tc>
+          <w:tcPr>
+            <w:tcW w:w="2889" w:type="dxa"/>
+          </w:tcPr>
+          <w:p>
+            <w:pPr>
+              <w:pStyle w:val="ListParagraph"/>
+              <w:ind w:left="0"/>
+            </w:pPr>
+            <w:r>
+              <w:t>Left to right</w:t>
+            </w:r>
+          </w:p>
+        </w:tc>
+        <w:tc>
+          <w:tcPr>
+            <w:tcW w:w="2863" w:type="dxa"/>
+          </w:tcPr>
+          <w:p>
+            <w:pPr>
+              <w:pStyle w:val="ListParagraph"/>
+              <w:ind w:left="0"/>
+            </w:pPr>
+            <w:r>
+              <w:t>&amp;</w:t>
+            </w:r>
+          </w:p>
+        </w:tc>
+        <w:tc>
+          <w:tcPr>
+            <w:tcW w:w="2878" w:type="dxa"/>
+          </w:tcPr>
+          <w:p>
+            <w:pPr>
+              <w:pStyle w:val="ListParagraph"/>
+              <w:ind w:left="0"/>
+            </w:pPr>
+            <w:r>
+              <w:t>Bitwise</w:t>
+            </w:r>
+          </w:p>
+        </w:tc>
+      </w:tr>
+      <w:tr>
+        <w:tc>
+          <w:tcPr>
+            <w:tcW w:w="2889" w:type="dxa"/>
+          </w:tcPr>
+          <w:p>
+            <w:pPr>
+              <w:pStyle w:val="ListParagraph"/>
+              <w:ind w:left="0"/>
+            </w:pPr>
+            <w:r>
+              <w:t>Left to right</w:t>
+            </w:r>
+          </w:p>
+        </w:tc>
+        <w:tc>
+          <w:tcPr>
+            <w:tcW w:w="2863" w:type="dxa"/>
+          </w:tcPr>
+          <w:p>
+            <w:pPr>
+              <w:pStyle w:val="ListParagraph"/>
+              <w:ind w:left="0"/>
+            </w:pPr>
+            <w:r>
+              <w:t>&lt;&lt;, &gt;&gt;</w:t>
+            </w:r>
+          </w:p>
+        </w:tc>
+        <w:tc>
+          <w:tcPr>
+            <w:tcW w:w="2878" w:type="dxa"/>
+          </w:tcPr>
+          <w:p>
+            <w:pPr>
+              <w:pStyle w:val="ListParagraph"/>
+              <w:ind w:left="0"/>
+            </w:pPr>
+            <w:r>
+              <w:t>Bitwise shift</w:t>
+            </w:r>
+          </w:p>
+        </w:tc>
+      </w:tr>
+      <w:tr>
+        <w:tc>
+          <w:tcPr>
+            <w:tcW w:w="2889" w:type="dxa"/>
+          </w:tcPr>
+          <w:p>
+            <w:pPr>
+              <w:pStyle w:val="ListParagraph"/>
+              <w:ind w:left="0"/>
+            </w:pPr>
+            <w:r>
+              <w:t>Left to right</w:t>
+            </w:r>
+          </w:p>
+        </w:tc>
+        <w:tc>
+          <w:tcPr>
+            <w:tcW w:w="2863" w:type="dxa"/>
+          </w:tcPr>
+          <w:p>
+            <w:pPr>
+              <w:pStyle w:val="ListParagraph"/>
+              <w:ind w:left="0"/>
+            </w:pPr>
+            <w:r>
+              <w:t>+, -</w:t>
+            </w:r>
+          </w:p>
+        </w:tc>
+        <w:tc>
+          <w:tcPr>
+            <w:tcW w:w="2878" w:type="dxa"/>
+          </w:tcPr>
+          <w:p>
+            <w:pPr>
+              <w:pStyle w:val="ListParagraph"/>
+              <w:ind w:left="0"/>
+            </w:pPr>
+            <w:r>
+              <w:t>Addition/subtraction</w:t>
+            </w:r>
+          </w:p>
+        </w:tc>
+      </w:tr>
+      <w:tr>
+        <w:tc>
+          <w:tcPr>
+            <w:tcW w:w="2889" w:type="dxa"/>
+          </w:tcPr>
+          <w:p>
+            <w:pPr>
+              <w:pStyle w:val="ListParagraph"/>
+              <w:ind w:left="0"/>
+            </w:pPr>
+            <w:r>
+              <w:t>Left to right</w:t>
+            </w:r>
+          </w:p>
+        </w:tc>
+        <w:tc>
+          <w:tcPr>
+            <w:tcW w:w="2863" w:type="dxa"/>
+          </w:tcPr>
+          <w:p>
+            <w:pPr>
+              <w:pStyle w:val="ListParagraph"/>
+              <w:ind w:left="0"/>
+            </w:pPr>
+            <w:r>
+              <w:t>*, /, //, %</w:t>
+            </w:r>
+          </w:p>
+        </w:tc>
+        <w:tc>
+          <w:tcPr>
+            <w:tcW w:w="2878" w:type="dxa"/>
+          </w:tcPr>
+          <w:p>
+            <w:pPr>
+              <w:pStyle w:val="ListParagraph"/>
+              <w:ind w:left="0"/>
+            </w:pPr>
+            <w:r>
+              <w:t>Multiplication, division, remainder</w:t>
+            </w:r>
+          </w:p>
+        </w:tc>
+      </w:tr>
+      <w:tr>
+        <w:tc>
+          <w:tcPr>
+            <w:tcW w:w="2889" w:type="dxa"/>
+          </w:tcPr>
+          <w:p>
+            <w:pPr>
+              <w:pStyle w:val="ListParagraph"/>
+              <w:ind w:left="0"/>
+            </w:pPr>
+            <w:r>
+              <w:t>N/A</w:t>
+            </w:r>
+          </w:p>
+        </w:tc>
+        <w:tc>
+          <w:tcPr>
+            <w:tcW w:w="2863" w:type="dxa"/>
+          </w:tcPr>
+          <w:p>
+            <w:pPr>
+              <w:pStyle w:val="ListParagraph"/>
+              <w:ind w:left="0"/>
+            </w:pPr>
+            <w:r>
+              <w:t>+ x, - x, ~x</w:t>
+            </w:r>
+          </w:p>
+        </w:tc>
+        <w:tc>
+          <w:tcPr>
+            <w:tcW w:w="2878" w:type="dxa"/>
+          </w:tcPr>
+          <w:p>
+            <w:pPr>
+              <w:pStyle w:val="ListParagraph"/>
+              <w:ind w:left="0"/>
+            </w:pPr>
+            <w:r>
+              <w:t>Unary arithmetic</w:t>
+            </w:r>
+          </w:p>
+        </w:tc>
+      </w:tr>
+      <w:tr>
+        <w:tc>
+          <w:tcPr>
+            <w:tcW w:w="2889" w:type="dxa"/>
+          </w:tcPr>
+          <w:p>
+            <w:pPr>
+              <w:pStyle w:val="ListParagraph"/>
+              <w:ind w:left="0"/>
+            </w:pPr>
+            <w:r>
+              <w:t>Left to right</w:t>
+            </w:r>
+          </w:p>
+        </w:tc>
+        <w:tc>
+          <w:tcPr>
+            <w:tcW w:w="2863" w:type="dxa"/>
+          </w:tcPr>
+          <w:p>
+            <w:pPr>
+              <w:pStyle w:val="ListParagraph"/>
+              <w:ind w:left="0"/>
+            </w:pPr>
+            <w:r>
+              <w:t>**</w:t>
+            </w:r>
+          </w:p>
+        </w:tc>
+        <w:tc>
+          <w:tcPr>
+            <w:tcW w:w="2878" w:type="dxa"/>
+          </w:tcPr>
+          <w:p>
+            <w:pPr>
+              <w:pStyle w:val="ListParagraph"/>
+              <w:ind w:left="0"/>
+            </w:pPr>
+            <w:proofErr w:type="spellStart"/>
+            <w:r>
+              <w:t>Exponentation</w:t>
+            </w:r>
+            <w:proofErr w:type="spellEnd"/>
+          </w:p>
+        </w:tc>
+      </w:tr>
+      <w:tr>
+        <w:tc>
+          <w:tcPr>
+            <w:tcW w:w="2889" w:type="dxa"/>
+          </w:tcPr>
+          <w:p>
+            <w:pPr>
+              <w:pStyle w:val="ListParagraph"/>
+              <w:ind w:left="0"/>
+            </w:pPr>
+            <w:r>
+              <w:t>Right to left</w:t>
+            </w:r>
+          </w:p>
+        </w:tc>
+        <w:tc>
+          <w:tcPr>
+            <w:tcW w:w="2863" w:type="dxa"/>
+          </w:tcPr>
+          <w:p>
+            <w:pPr>
+              <w:pStyle w:val="ListParagraph"/>
+              <w:ind w:left="0"/>
+            </w:pPr>
+            <w:r>
+              <w:t xml:space="preserve">X[slice], x(arguments…), </w:t>
+            </w:r>
+            <w:proofErr w:type="spellStart"/>
+            <w:r>
+              <w:t>x.attribute</w:t>
+            </w:r>
+            <w:proofErr w:type="spellEnd"/>
+          </w:p>
+        </w:tc>
+        <w:tc>
+          <w:tcPr>
+            <w:tcW w:w="2878" w:type="dxa"/>
+          </w:tcPr>
+          <w:p>
+            <w:pPr>
+              <w:pStyle w:val="ListParagraph"/>
+              <w:ind w:left="0"/>
+            </w:pPr>
+            <w:r>
+              <w:t>Slice, function call, attribute reference</w:t>
+            </w:r>
+          </w:p>
+        </w:tc>
+      </w:tr>
+      <w:tr>
+        <w:trPr>
+          <w:trHeight w:val="70"/>
+        </w:trPr>
+        <w:tc>
+          <w:tcPr>
+            <w:tcW w:w="2889" w:type="dxa"/>
+          </w:tcPr>
+          <w:p>
+            <w:pPr>
+              <w:pStyle w:val="ListParagraph"/>
+              <w:ind w:left="0"/>
+            </w:pPr>
+            <w:r>
+              <w:lastRenderedPageBreak/>
+              <w:t>Left to right</w:t>
+            </w:r>
+          </w:p>
+        </w:tc>
+        <w:tc>
+          <w:tcPr>
+            <w:tcW w:w="2863" w:type="dxa"/>
+          </w:tcPr>
+          <w:p>
+            <w:pPr>
+              <w:pStyle w:val="ListParagraph"/>
+              <w:ind w:left="0"/>
+            </w:pPr>
+            <w:r>
+              <w:t>(expression…), [expression…], {</w:t>
+            </w:r>
+            <w:proofErr w:type="spellStart"/>
+            <w:r>
+              <w:t>key:value</w:t>
+            </w:r>
+            <w:proofErr w:type="spellEnd"/>
+            <w:r>
+              <w:t>}</w:t>
+            </w:r>
+          </w:p>
+        </w:tc>
+        <w:tc>
+          <w:tcPr>
+            <w:tcW w:w="2878" w:type="dxa"/>
+          </w:tcPr>
+          <w:p>
+            <w:pPr>
+              <w:pStyle w:val="ListParagraph"/>
+              <w:ind w:left="0"/>
+            </w:pPr>
+            <w:r>
+              <w:t>Binding, tuple, list, dictionary</w:t>
+            </w:r>
+          </w:p>
+        </w:tc>
+      </w:tr>
+    </w:tbl>
+    <w:p>
+      <w:pPr>
+        <w:spacing w:line="240" w:lineRule="auto"/>
+      </w:pPr>
       <w:bookmarkStart w:id="0" w:name="_GoBack"/>
       <w:bookmarkEnd w:id="0"/>
+    </w:p>
+    <w:p>
+      <w:pPr>
+        <w:spacing w:line="240" w:lineRule="auto"/>
+        <w:rPr>
+          <w:b/>
+        </w:rPr>
+      </w:pPr>
       <w:r>
-        <w:t>in object, often has attributes/methods</w:t>
+        <w:rPr>
+          <w:b/>
+        </w:rPr>
+        <w:t>Using Regular Expressions</w:t>
       </w:r>
+    </w:p>
+    <w:p>
+      <w:pPr>
+        <w:spacing w:line="240" w:lineRule="auto"/>
+      </w:pPr>
     </w:p>
     <w:sectPr>
       <w:pgSz w:w="12240" w:h="15840"/>
@@ -174,7 +1090,7 @@
   <w:abstractNum w:abstractNumId="0" w15:restartNumberingAfterBreak="0">
     <w:nsid w:val="01873E84"/>
     <w:multiLevelType w:val="hybridMultilevel"/>
-    <w:tmpl w:val="5D364E12"/>
+    <w:tmpl w:val="A042A326"/>
     <w:lvl w:ilvl="0" w:tplc="04090001">
       <w:start w:val="1"/>
       <w:numFmt w:val="bullet"/>
@@ -224,6 +1140,571 @@
       </w:rPr>
     </w:lvl>
     <w:lvl w:ilvl="4" w:tplc="04090003">
+      <w:start w:val="1"/>
+      <w:numFmt w:val="bullet"/>
+      <w:lvlText w:val="o"/>
+      <w:lvlJc w:val="left"/>
+      <w:pPr>
+        <w:ind w:left="3600" w:hanging="360"/>
+      </w:pPr>
+      <w:rPr>
+        <w:rFonts w:ascii="Courier New" w:hAnsi="Courier New" w:cs="Courier New" w:hint="default"/>
+      </w:rPr>
+    </w:lvl>
+    <w:lvl w:ilvl="5" w:tplc="04090005" w:tentative="1">
+      <w:start w:val="1"/>
+      <w:numFmt w:val="bullet"/>
+      <w:lvlText w:val=""/>
+      <w:lvlJc w:val="left"/>
+      <w:pPr>
+        <w:ind w:left="4320" w:hanging="360"/>
+      </w:pPr>
+      <w:rPr>
+        <w:rFonts w:ascii="Wingdings" w:hAnsi="Wingdings" w:hint="default"/>
+      </w:rPr>
+    </w:lvl>
+    <w:lvl w:ilvl="6" w:tplc="04090001" w:tentative="1">
+      <w:start w:val="1"/>
+      <w:numFmt w:val="bullet"/>
+      <w:lvlText w:val=""/>
+      <w:lvlJc w:val="left"/>
+      <w:pPr>
+        <w:ind w:left="5040" w:hanging="360"/>
+      </w:pPr>
+      <w:rPr>
+        <w:rFonts w:ascii="Symbol" w:hAnsi="Symbol" w:hint="default"/>
+      </w:rPr>
+    </w:lvl>
+    <w:lvl w:ilvl="7" w:tplc="04090003" w:tentative="1">
+      <w:start w:val="1"/>
+      <w:numFmt w:val="bullet"/>
+      <w:lvlText w:val="o"/>
+      <w:lvlJc w:val="left"/>
+      <w:pPr>
+        <w:ind w:left="5760" w:hanging="360"/>
+      </w:pPr>
+      <w:rPr>
+        <w:rFonts w:ascii="Courier New" w:hAnsi="Courier New" w:cs="Courier New" w:hint="default"/>
+      </w:rPr>
+    </w:lvl>
+    <w:lvl w:ilvl="8" w:tplc="04090005" w:tentative="1">
+      <w:start w:val="1"/>
+      <w:numFmt w:val="bullet"/>
+      <w:lvlText w:val=""/>
+      <w:lvlJc w:val="left"/>
+      <w:pPr>
+        <w:ind w:left="6480" w:hanging="360"/>
+      </w:pPr>
+      <w:rPr>
+        <w:rFonts w:ascii="Wingdings" w:hAnsi="Wingdings" w:hint="default"/>
+      </w:rPr>
+    </w:lvl>
+  </w:abstractNum>
+  <w:abstractNum w:abstractNumId="1" w15:restartNumberingAfterBreak="0">
+    <w:nsid w:val="1B5665BB"/>
+    <w:multiLevelType w:val="hybridMultilevel"/>
+    <w:tmpl w:val="243C8368"/>
+    <w:lvl w:ilvl="0" w:tplc="04090003">
+      <w:start w:val="1"/>
+      <w:numFmt w:val="bullet"/>
+      <w:lvlText w:val="o"/>
+      <w:lvlJc w:val="left"/>
+      <w:pPr>
+        <w:ind w:left="720" w:hanging="360"/>
+      </w:pPr>
+      <w:rPr>
+        <w:rFonts w:ascii="Courier New" w:hAnsi="Courier New" w:cs="Courier New" w:hint="default"/>
+      </w:rPr>
+    </w:lvl>
+    <w:lvl w:ilvl="1" w:tplc="04090003" w:tentative="1">
+      <w:start w:val="1"/>
+      <w:numFmt w:val="bullet"/>
+      <w:lvlText w:val="o"/>
+      <w:lvlJc w:val="left"/>
+      <w:pPr>
+        <w:ind w:left="1440" w:hanging="360"/>
+      </w:pPr>
+      <w:rPr>
+        <w:rFonts w:ascii="Courier New" w:hAnsi="Courier New" w:cs="Courier New" w:hint="default"/>
+      </w:rPr>
+    </w:lvl>
+    <w:lvl w:ilvl="2" w:tplc="04090005" w:tentative="1">
+      <w:start w:val="1"/>
+      <w:numFmt w:val="bullet"/>
+      <w:lvlText w:val=""/>
+      <w:lvlJc w:val="left"/>
+      <w:pPr>
+        <w:ind w:left="2160" w:hanging="360"/>
+      </w:pPr>
+      <w:rPr>
+        <w:rFonts w:ascii="Wingdings" w:hAnsi="Wingdings" w:hint="default"/>
+      </w:rPr>
+    </w:lvl>
+    <w:lvl w:ilvl="3" w:tplc="04090001" w:tentative="1">
+      <w:start w:val="1"/>
+      <w:numFmt w:val="bullet"/>
+      <w:lvlText w:val=""/>
+      <w:lvlJc w:val="left"/>
+      <w:pPr>
+        <w:ind w:left="2880" w:hanging="360"/>
+      </w:pPr>
+      <w:rPr>
+        <w:rFonts w:ascii="Symbol" w:hAnsi="Symbol" w:hint="default"/>
+      </w:rPr>
+    </w:lvl>
+    <w:lvl w:ilvl="4" w:tplc="04090003" w:tentative="1">
+      <w:start w:val="1"/>
+      <w:numFmt w:val="bullet"/>
+      <w:lvlText w:val="o"/>
+      <w:lvlJc w:val="left"/>
+      <w:pPr>
+        <w:ind w:left="3600" w:hanging="360"/>
+      </w:pPr>
+      <w:rPr>
+        <w:rFonts w:ascii="Courier New" w:hAnsi="Courier New" w:cs="Courier New" w:hint="default"/>
+      </w:rPr>
+    </w:lvl>
+    <w:lvl w:ilvl="5" w:tplc="04090005" w:tentative="1">
+      <w:start w:val="1"/>
+      <w:numFmt w:val="bullet"/>
+      <w:lvlText w:val=""/>
+      <w:lvlJc w:val="left"/>
+      <w:pPr>
+        <w:ind w:left="4320" w:hanging="360"/>
+      </w:pPr>
+      <w:rPr>
+        <w:rFonts w:ascii="Wingdings" w:hAnsi="Wingdings" w:hint="default"/>
+      </w:rPr>
+    </w:lvl>
+    <w:lvl w:ilvl="6" w:tplc="04090001" w:tentative="1">
+      <w:start w:val="1"/>
+      <w:numFmt w:val="bullet"/>
+      <w:lvlText w:val=""/>
+      <w:lvlJc w:val="left"/>
+      <w:pPr>
+        <w:ind w:left="5040" w:hanging="360"/>
+      </w:pPr>
+      <w:rPr>
+        <w:rFonts w:ascii="Symbol" w:hAnsi="Symbol" w:hint="default"/>
+      </w:rPr>
+    </w:lvl>
+    <w:lvl w:ilvl="7" w:tplc="04090003" w:tentative="1">
+      <w:start w:val="1"/>
+      <w:numFmt w:val="bullet"/>
+      <w:lvlText w:val="o"/>
+      <w:lvlJc w:val="left"/>
+      <w:pPr>
+        <w:ind w:left="5760" w:hanging="360"/>
+      </w:pPr>
+      <w:rPr>
+        <w:rFonts w:ascii="Courier New" w:hAnsi="Courier New" w:cs="Courier New" w:hint="default"/>
+      </w:rPr>
+    </w:lvl>
+    <w:lvl w:ilvl="8" w:tplc="04090005" w:tentative="1">
+      <w:start w:val="1"/>
+      <w:numFmt w:val="bullet"/>
+      <w:lvlText w:val=""/>
+      <w:lvlJc w:val="left"/>
+      <w:pPr>
+        <w:ind w:left="6480" w:hanging="360"/>
+      </w:pPr>
+      <w:rPr>
+        <w:rFonts w:ascii="Wingdings" w:hAnsi="Wingdings" w:hint="default"/>
+      </w:rPr>
+    </w:lvl>
+  </w:abstractNum>
+  <w:abstractNum w:abstractNumId="2" w15:restartNumberingAfterBreak="0">
+    <w:nsid w:val="23662AE9"/>
+    <w:multiLevelType w:val="hybridMultilevel"/>
+    <w:tmpl w:val="D018C108"/>
+    <w:lvl w:ilvl="0" w:tplc="04090003">
+      <w:start w:val="1"/>
+      <w:numFmt w:val="bullet"/>
+      <w:lvlText w:val="o"/>
+      <w:lvlJc w:val="left"/>
+      <w:pPr>
+        <w:ind w:left="720" w:hanging="360"/>
+      </w:pPr>
+      <w:rPr>
+        <w:rFonts w:ascii="Courier New" w:hAnsi="Courier New" w:cs="Courier New" w:hint="default"/>
+      </w:rPr>
+    </w:lvl>
+    <w:lvl w:ilvl="1" w:tplc="04090003" w:tentative="1">
+      <w:start w:val="1"/>
+      <w:numFmt w:val="bullet"/>
+      <w:lvlText w:val="o"/>
+      <w:lvlJc w:val="left"/>
+      <w:pPr>
+        <w:ind w:left="1440" w:hanging="360"/>
+      </w:pPr>
+      <w:rPr>
+        <w:rFonts w:ascii="Courier New" w:hAnsi="Courier New" w:cs="Courier New" w:hint="default"/>
+      </w:rPr>
+    </w:lvl>
+    <w:lvl w:ilvl="2" w:tplc="04090005" w:tentative="1">
+      <w:start w:val="1"/>
+      <w:numFmt w:val="bullet"/>
+      <w:lvlText w:val=""/>
+      <w:lvlJc w:val="left"/>
+      <w:pPr>
+        <w:ind w:left="2160" w:hanging="360"/>
+      </w:pPr>
+      <w:rPr>
+        <w:rFonts w:ascii="Wingdings" w:hAnsi="Wingdings" w:hint="default"/>
+      </w:rPr>
+    </w:lvl>
+    <w:lvl w:ilvl="3" w:tplc="04090001" w:tentative="1">
+      <w:start w:val="1"/>
+      <w:numFmt w:val="bullet"/>
+      <w:lvlText w:val=""/>
+      <w:lvlJc w:val="left"/>
+      <w:pPr>
+        <w:ind w:left="2880" w:hanging="360"/>
+      </w:pPr>
+      <w:rPr>
+        <w:rFonts w:ascii="Symbol" w:hAnsi="Symbol" w:hint="default"/>
+      </w:rPr>
+    </w:lvl>
+    <w:lvl w:ilvl="4" w:tplc="04090003" w:tentative="1">
+      <w:start w:val="1"/>
+      <w:numFmt w:val="bullet"/>
+      <w:lvlText w:val="o"/>
+      <w:lvlJc w:val="left"/>
+      <w:pPr>
+        <w:ind w:left="3600" w:hanging="360"/>
+      </w:pPr>
+      <w:rPr>
+        <w:rFonts w:ascii="Courier New" w:hAnsi="Courier New" w:cs="Courier New" w:hint="default"/>
+      </w:rPr>
+    </w:lvl>
+    <w:lvl w:ilvl="5" w:tplc="04090005" w:tentative="1">
+      <w:start w:val="1"/>
+      <w:numFmt w:val="bullet"/>
+      <w:lvlText w:val=""/>
+      <w:lvlJc w:val="left"/>
+      <w:pPr>
+        <w:ind w:left="4320" w:hanging="360"/>
+      </w:pPr>
+      <w:rPr>
+        <w:rFonts w:ascii="Wingdings" w:hAnsi="Wingdings" w:hint="default"/>
+      </w:rPr>
+    </w:lvl>
+    <w:lvl w:ilvl="6" w:tplc="04090001" w:tentative="1">
+      <w:start w:val="1"/>
+      <w:numFmt w:val="bullet"/>
+      <w:lvlText w:val=""/>
+      <w:lvlJc w:val="left"/>
+      <w:pPr>
+        <w:ind w:left="5040" w:hanging="360"/>
+      </w:pPr>
+      <w:rPr>
+        <w:rFonts w:ascii="Symbol" w:hAnsi="Symbol" w:hint="default"/>
+      </w:rPr>
+    </w:lvl>
+    <w:lvl w:ilvl="7" w:tplc="04090003" w:tentative="1">
+      <w:start w:val="1"/>
+      <w:numFmt w:val="bullet"/>
+      <w:lvlText w:val="o"/>
+      <w:lvlJc w:val="left"/>
+      <w:pPr>
+        <w:ind w:left="5760" w:hanging="360"/>
+      </w:pPr>
+      <w:rPr>
+        <w:rFonts w:ascii="Courier New" w:hAnsi="Courier New" w:cs="Courier New" w:hint="default"/>
+      </w:rPr>
+    </w:lvl>
+    <w:lvl w:ilvl="8" w:tplc="04090005" w:tentative="1">
+      <w:start w:val="1"/>
+      <w:numFmt w:val="bullet"/>
+      <w:lvlText w:val=""/>
+      <w:lvlJc w:val="left"/>
+      <w:pPr>
+        <w:ind w:left="6480" w:hanging="360"/>
+      </w:pPr>
+      <w:rPr>
+        <w:rFonts w:ascii="Wingdings" w:hAnsi="Wingdings" w:hint="default"/>
+      </w:rPr>
+    </w:lvl>
+  </w:abstractNum>
+  <w:abstractNum w:abstractNumId="3" w15:restartNumberingAfterBreak="0">
+    <w:nsid w:val="2CED4CCD"/>
+    <w:multiLevelType w:val="hybridMultilevel"/>
+    <w:tmpl w:val="2F123048"/>
+    <w:lvl w:ilvl="0" w:tplc="04090001">
+      <w:start w:val="1"/>
+      <w:numFmt w:val="bullet"/>
+      <w:lvlText w:val=""/>
+      <w:lvlJc w:val="left"/>
+      <w:pPr>
+        <w:ind w:left="720" w:hanging="360"/>
+      </w:pPr>
+      <w:rPr>
+        <w:rFonts w:ascii="Symbol" w:hAnsi="Symbol" w:hint="default"/>
+      </w:rPr>
+    </w:lvl>
+    <w:lvl w:ilvl="1" w:tplc="04090003" w:tentative="1">
+      <w:start w:val="1"/>
+      <w:numFmt w:val="bullet"/>
+      <w:lvlText w:val="o"/>
+      <w:lvlJc w:val="left"/>
+      <w:pPr>
+        <w:ind w:left="1440" w:hanging="360"/>
+      </w:pPr>
+      <w:rPr>
+        <w:rFonts w:ascii="Courier New" w:hAnsi="Courier New" w:cs="Courier New" w:hint="default"/>
+      </w:rPr>
+    </w:lvl>
+    <w:lvl w:ilvl="2" w:tplc="04090005" w:tentative="1">
+      <w:start w:val="1"/>
+      <w:numFmt w:val="bullet"/>
+      <w:lvlText w:val=""/>
+      <w:lvlJc w:val="left"/>
+      <w:pPr>
+        <w:ind w:left="2160" w:hanging="360"/>
+      </w:pPr>
+      <w:rPr>
+        <w:rFonts w:ascii="Wingdings" w:hAnsi="Wingdings" w:hint="default"/>
+      </w:rPr>
+    </w:lvl>
+    <w:lvl w:ilvl="3" w:tplc="04090001" w:tentative="1">
+      <w:start w:val="1"/>
+      <w:numFmt w:val="bullet"/>
+      <w:lvlText w:val=""/>
+      <w:lvlJc w:val="left"/>
+      <w:pPr>
+        <w:ind w:left="2880" w:hanging="360"/>
+      </w:pPr>
+      <w:rPr>
+        <w:rFonts w:ascii="Symbol" w:hAnsi="Symbol" w:hint="default"/>
+      </w:rPr>
+    </w:lvl>
+    <w:lvl w:ilvl="4" w:tplc="04090003" w:tentative="1">
+      <w:start w:val="1"/>
+      <w:numFmt w:val="bullet"/>
+      <w:lvlText w:val="o"/>
+      <w:lvlJc w:val="left"/>
+      <w:pPr>
+        <w:ind w:left="3600" w:hanging="360"/>
+      </w:pPr>
+      <w:rPr>
+        <w:rFonts w:ascii="Courier New" w:hAnsi="Courier New" w:cs="Courier New" w:hint="default"/>
+      </w:rPr>
+    </w:lvl>
+    <w:lvl w:ilvl="5" w:tplc="04090005" w:tentative="1">
+      <w:start w:val="1"/>
+      <w:numFmt w:val="bullet"/>
+      <w:lvlText w:val=""/>
+      <w:lvlJc w:val="left"/>
+      <w:pPr>
+        <w:ind w:left="4320" w:hanging="360"/>
+      </w:pPr>
+      <w:rPr>
+        <w:rFonts w:ascii="Wingdings" w:hAnsi="Wingdings" w:hint="default"/>
+      </w:rPr>
+    </w:lvl>
+    <w:lvl w:ilvl="6" w:tplc="04090001" w:tentative="1">
+      <w:start w:val="1"/>
+      <w:numFmt w:val="bullet"/>
+      <w:lvlText w:val=""/>
+      <w:lvlJc w:val="left"/>
+      <w:pPr>
+        <w:ind w:left="5040" w:hanging="360"/>
+      </w:pPr>
+      <w:rPr>
+        <w:rFonts w:ascii="Symbol" w:hAnsi="Symbol" w:hint="default"/>
+      </w:rPr>
+    </w:lvl>
+    <w:lvl w:ilvl="7" w:tplc="04090003" w:tentative="1">
+      <w:start w:val="1"/>
+      <w:numFmt w:val="bullet"/>
+      <w:lvlText w:val="o"/>
+      <w:lvlJc w:val="left"/>
+      <w:pPr>
+        <w:ind w:left="5760" w:hanging="360"/>
+      </w:pPr>
+      <w:rPr>
+        <w:rFonts w:ascii="Courier New" w:hAnsi="Courier New" w:cs="Courier New" w:hint="default"/>
+      </w:rPr>
+    </w:lvl>
+    <w:lvl w:ilvl="8" w:tplc="04090005" w:tentative="1">
+      <w:start w:val="1"/>
+      <w:numFmt w:val="bullet"/>
+      <w:lvlText w:val=""/>
+      <w:lvlJc w:val="left"/>
+      <w:pPr>
+        <w:ind w:left="6480" w:hanging="360"/>
+      </w:pPr>
+      <w:rPr>
+        <w:rFonts w:ascii="Wingdings" w:hAnsi="Wingdings" w:hint="default"/>
+      </w:rPr>
+    </w:lvl>
+  </w:abstractNum>
+  <w:abstractNum w:abstractNumId="4" w15:restartNumberingAfterBreak="0">
+    <w:nsid w:val="776351C4"/>
+    <w:multiLevelType w:val="hybridMultilevel"/>
+    <w:tmpl w:val="34306CB4"/>
+    <w:lvl w:ilvl="0" w:tplc="04090003">
+      <w:start w:val="1"/>
+      <w:numFmt w:val="bullet"/>
+      <w:lvlText w:val="o"/>
+      <w:lvlJc w:val="left"/>
+      <w:pPr>
+        <w:ind w:left="720" w:hanging="360"/>
+      </w:pPr>
+      <w:rPr>
+        <w:rFonts w:ascii="Courier New" w:hAnsi="Courier New" w:cs="Courier New" w:hint="default"/>
+      </w:rPr>
+    </w:lvl>
+    <w:lvl w:ilvl="1" w:tplc="04090003" w:tentative="1">
+      <w:start w:val="1"/>
+      <w:numFmt w:val="bullet"/>
+      <w:lvlText w:val="o"/>
+      <w:lvlJc w:val="left"/>
+      <w:pPr>
+        <w:ind w:left="1440" w:hanging="360"/>
+      </w:pPr>
+      <w:rPr>
+        <w:rFonts w:ascii="Courier New" w:hAnsi="Courier New" w:cs="Courier New" w:hint="default"/>
+      </w:rPr>
+    </w:lvl>
+    <w:lvl w:ilvl="2" w:tplc="04090005" w:tentative="1">
+      <w:start w:val="1"/>
+      <w:numFmt w:val="bullet"/>
+      <w:lvlText w:val=""/>
+      <w:lvlJc w:val="left"/>
+      <w:pPr>
+        <w:ind w:left="2160" w:hanging="360"/>
+      </w:pPr>
+      <w:rPr>
+        <w:rFonts w:ascii="Wingdings" w:hAnsi="Wingdings" w:hint="default"/>
+      </w:rPr>
+    </w:lvl>
+    <w:lvl w:ilvl="3" w:tplc="04090001" w:tentative="1">
+      <w:start w:val="1"/>
+      <w:numFmt w:val="bullet"/>
+      <w:lvlText w:val=""/>
+      <w:lvlJc w:val="left"/>
+      <w:pPr>
+        <w:ind w:left="2880" w:hanging="360"/>
+      </w:pPr>
+      <w:rPr>
+        <w:rFonts w:ascii="Symbol" w:hAnsi="Symbol" w:hint="default"/>
+      </w:rPr>
+    </w:lvl>
+    <w:lvl w:ilvl="4" w:tplc="04090003" w:tentative="1">
+      <w:start w:val="1"/>
+      <w:numFmt w:val="bullet"/>
+      <w:lvlText w:val="o"/>
+      <w:lvlJc w:val="left"/>
+      <w:pPr>
+        <w:ind w:left="3600" w:hanging="360"/>
+      </w:pPr>
+      <w:rPr>
+        <w:rFonts w:ascii="Courier New" w:hAnsi="Courier New" w:cs="Courier New" w:hint="default"/>
+      </w:rPr>
+    </w:lvl>
+    <w:lvl w:ilvl="5" w:tplc="04090005" w:tentative="1">
+      <w:start w:val="1"/>
+      <w:numFmt w:val="bullet"/>
+      <w:lvlText w:val=""/>
+      <w:lvlJc w:val="left"/>
+      <w:pPr>
+        <w:ind w:left="4320" w:hanging="360"/>
+      </w:pPr>
+      <w:rPr>
+        <w:rFonts w:ascii="Wingdings" w:hAnsi="Wingdings" w:hint="default"/>
+      </w:rPr>
+    </w:lvl>
+    <w:lvl w:ilvl="6" w:tplc="04090001" w:tentative="1">
+      <w:start w:val="1"/>
+      <w:numFmt w:val="bullet"/>
+      <w:lvlText w:val=""/>
+      <w:lvlJc w:val="left"/>
+      <w:pPr>
+        <w:ind w:left="5040" w:hanging="360"/>
+      </w:pPr>
+      <w:rPr>
+        <w:rFonts w:ascii="Symbol" w:hAnsi="Symbol" w:hint="default"/>
+      </w:rPr>
+    </w:lvl>
+    <w:lvl w:ilvl="7" w:tplc="04090003" w:tentative="1">
+      <w:start w:val="1"/>
+      <w:numFmt w:val="bullet"/>
+      <w:lvlText w:val="o"/>
+      <w:lvlJc w:val="left"/>
+      <w:pPr>
+        <w:ind w:left="5760" w:hanging="360"/>
+      </w:pPr>
+      <w:rPr>
+        <w:rFonts w:ascii="Courier New" w:hAnsi="Courier New" w:cs="Courier New" w:hint="default"/>
+      </w:rPr>
+    </w:lvl>
+    <w:lvl w:ilvl="8" w:tplc="04090005" w:tentative="1">
+      <w:start w:val="1"/>
+      <w:numFmt w:val="bullet"/>
+      <w:lvlText w:val=""/>
+      <w:lvlJc w:val="left"/>
+      <w:pPr>
+        <w:ind w:left="6480" w:hanging="360"/>
+      </w:pPr>
+      <w:rPr>
+        <w:rFonts w:ascii="Wingdings" w:hAnsi="Wingdings" w:hint="default"/>
+      </w:rPr>
+    </w:lvl>
+  </w:abstractNum>
+  <w:abstractNum w:abstractNumId="5" w15:restartNumberingAfterBreak="0">
+    <w:nsid w:val="779B420C"/>
+    <w:multiLevelType w:val="hybridMultilevel"/>
+    <w:tmpl w:val="B5480BE6"/>
+    <w:lvl w:ilvl="0" w:tplc="04090001">
+      <w:start w:val="1"/>
+      <w:numFmt w:val="bullet"/>
+      <w:lvlText w:val=""/>
+      <w:lvlJc w:val="left"/>
+      <w:pPr>
+        <w:ind w:left="720" w:hanging="360"/>
+      </w:pPr>
+      <w:rPr>
+        <w:rFonts w:ascii="Symbol" w:hAnsi="Symbol" w:hint="default"/>
+      </w:rPr>
+    </w:lvl>
+    <w:lvl w:ilvl="1" w:tplc="04090003">
+      <w:start w:val="1"/>
+      <w:numFmt w:val="bullet"/>
+      <w:lvlText w:val="o"/>
+      <w:lvlJc w:val="left"/>
+      <w:pPr>
+        <w:ind w:left="1440" w:hanging="360"/>
+      </w:pPr>
+      <w:rPr>
+        <w:rFonts w:ascii="Courier New" w:hAnsi="Courier New" w:cs="Courier New" w:hint="default"/>
+      </w:rPr>
+    </w:lvl>
+    <w:lvl w:ilvl="2" w:tplc="04090005" w:tentative="1">
+      <w:start w:val="1"/>
+      <w:numFmt w:val="bullet"/>
+      <w:lvlText w:val=""/>
+      <w:lvlJc w:val="left"/>
+      <w:pPr>
+        <w:ind w:left="2160" w:hanging="360"/>
+      </w:pPr>
+      <w:rPr>
+        <w:rFonts w:ascii="Wingdings" w:hAnsi="Wingdings" w:hint="default"/>
+      </w:rPr>
+    </w:lvl>
+    <w:lvl w:ilvl="3" w:tplc="04090001" w:tentative="1">
+      <w:start w:val="1"/>
+      <w:numFmt w:val="bullet"/>
+      <w:lvlText w:val=""/>
+      <w:lvlJc w:val="left"/>
+      <w:pPr>
+        <w:ind w:left="2880" w:hanging="360"/>
+      </w:pPr>
+      <w:rPr>
+        <w:rFonts w:ascii="Symbol" w:hAnsi="Symbol" w:hint="default"/>
+      </w:rPr>
+    </w:lvl>
+    <w:lvl w:ilvl="4" w:tplc="04090003" w:tentative="1">
       <w:start w:val="1"/>
       <w:numFmt w:val="bullet"/>
       <w:lvlText w:val="o"/>
@@ -286,6 +1767,21 @@
   </w:abstractNum>
   <w:num w:numId="1">
     <w:abstractNumId w:val="0"/>
+  </w:num>
+  <w:num w:numId="2">
+    <w:abstractNumId w:val="1"/>
+  </w:num>
+  <w:num w:numId="3">
+    <w:abstractNumId w:val="4"/>
+  </w:num>
+  <w:num w:numId="4">
+    <w:abstractNumId w:val="2"/>
+  </w:num>
+  <w:num w:numId="5">
+    <w:abstractNumId w:val="5"/>
+  </w:num>
+  <w:num w:numId="6">
+    <w:abstractNumId w:val="3"/>
   </w:num>
 </w:numbering>
 </file>
@@ -722,6 +2218,25 @@
       <w:contextualSpacing/>
     </w:pPr>
   </w:style>
+  <w:style w:type="table" w:styleId="TableGrid">
+    <w:name w:val="Table Grid"/>
+    <w:basedOn w:val="TableNormal"/>
+    <w:uiPriority w:val="39"/>
+    <w:rsid w:val="00527465"/>
+    <w:pPr>
+      <w:spacing w:after="0" w:line="240" w:lineRule="auto"/>
+    </w:pPr>
+    <w:tblPr>
+      <w:tblBorders>
+        <w:top w:val="single" w:sz="4" w:space="0" w:color="auto"/>
+        <w:left w:val="single" w:sz="4" w:space="0" w:color="auto"/>
+        <w:bottom w:val="single" w:sz="4" w:space="0" w:color="auto"/>
+        <w:right w:val="single" w:sz="4" w:space="0" w:color="auto"/>
+        <w:insideH w:val="single" w:sz="4" w:space="0" w:color="auto"/>
+        <w:insideV w:val="single" w:sz="4" w:space="0" w:color="auto"/>
+      </w:tblBorders>
+    </w:tblPr>
+  </w:style>
 </w:styles>
 </file>
 

</xml_diff>